<commit_message>
Reogranized folders and files
</commit_message>
<xml_diff>
--- a/assignments/assignment_2/Assignment 2.docx
+++ b/assignments/assignment_2/Assignment 2.docx
@@ -56,6 +56,19 @@
           <w:rFonts w:ascii="Arial" w:hAnsi="Arial" w:cs="Arial"/>
         </w:rPr>
       </w:pPr>
+      <w:r>
+        <w:rPr>
+          <w:rFonts w:ascii="Arial" w:hAnsi="Arial" w:cs="Arial"/>
+        </w:rPr>
+        <w:t>No, we feel comfortable with the Agile methodology we decided on earlier.</w:t>
+      </w:r>
+    </w:p>
+    <w:p>
+      <w:pPr>
+        <w:rPr>
+          <w:rFonts w:ascii="Arial" w:hAnsi="Arial" w:cs="Arial"/>
+        </w:rPr>
+      </w:pPr>
     </w:p>
     <w:p>
       <w:pPr>
@@ -76,6 +89,26 @@
           <w:rFonts w:ascii="Arial" w:hAnsi="Arial" w:cs="Arial"/>
         </w:rPr>
       </w:pPr>
+      <w:r>
+        <w:rPr>
+          <w:rFonts w:ascii="Arial" w:hAnsi="Arial" w:cs="Arial"/>
+        </w:rPr>
+        <w:t>HTML, CSS, to handle the front end, we each managed small parts of the pages, effectively working on each page then coming together and working as a group to combine and implement the finished product.</w:t>
+      </w:r>
+    </w:p>
+    <w:p>
+      <w:pPr>
+        <w:rPr>
+          <w:rFonts w:ascii="Arial" w:hAnsi="Arial" w:cs="Arial"/>
+        </w:rPr>
+      </w:pPr>
+    </w:p>
+    <w:p>
+      <w:pPr>
+        <w:rPr>
+          <w:rFonts w:ascii="Arial" w:hAnsi="Arial" w:cs="Arial"/>
+        </w:rPr>
+      </w:pPr>
     </w:p>
     <w:p>
       <w:pPr>
@@ -89,6 +122,20 @@
         </w:rPr>
         <w:t>4. Provide screen shots of your front end, each page? (5 points)</w:t>
       </w:r>
+    </w:p>
+    <w:p>
+      <w:pPr>
+        <w:rPr>
+          <w:rFonts w:ascii="Arial" w:hAnsi="Arial" w:cs="Arial"/>
+        </w:rPr>
+      </w:pPr>
+    </w:p>
+    <w:p>
+      <w:pPr>
+        <w:rPr>
+          <w:rFonts w:ascii="Arial" w:hAnsi="Arial" w:cs="Arial"/>
+        </w:rPr>
+      </w:pPr>
     </w:p>
     <w:p>
       <w:pPr>
@@ -289,6 +336,19 @@
               </w:pBdr>
               <w:spacing w:line="240" w:lineRule="auto"/>
             </w:pPr>
+            <w:r>
+              <w:t xml:space="preserve">Helped create the Table for the </w:t>
+            </w:r>
+            <w:proofErr w:type="spellStart"/>
+            <w:proofErr w:type="gramStart"/>
+            <w:r>
+              <w:t>F.Quote</w:t>
+            </w:r>
+            <w:proofErr w:type="spellEnd"/>
+            <w:proofErr w:type="gramEnd"/>
+            <w:r>
+              <w:t xml:space="preserve"> history</w:t>
+            </w:r>
           </w:p>
         </w:tc>
         <w:tc>
@@ -302,6 +362,30 @@
               <w:right w:w="100" w:type="dxa"/>
             </w:tcMar>
           </w:tcPr>
+          <w:p>
+            <w:pPr>
+              <w:widowControl w:val="0"/>
+              <w:pBdr>
+                <w:top w:val="nil"/>
+                <w:left w:val="nil"/>
+                <w:bottom w:val="nil"/>
+                <w:right w:val="nil"/>
+                <w:between w:val="nil"/>
+              </w:pBdr>
+              <w:spacing w:line="240" w:lineRule="auto"/>
+            </w:pPr>
+            <w:r>
+              <w:t xml:space="preserve">Had </w:t>
+            </w:r>
+            <w:proofErr w:type="spellStart"/>
+            <w:r>
+              <w:t>github</w:t>
+            </w:r>
+            <w:proofErr w:type="spellEnd"/>
+            <w:r>
+              <w:t xml:space="preserve"> issues had other members push my work </w:t>
+            </w:r>
+          </w:p>
           <w:p>
             <w:pPr>
               <w:widowControl w:val="0"/>

</xml_diff>